<commit_message>
Adjunto parte para que carguen los prod en el carrito
</commit_message>
<xml_diff>
--- a/DOCS/Etapa 3 - Implementación.docx
+++ b/DOCS/Etapa 3 - Implementación.docx
@@ -120,15 +120,12 @@
       </w:r>
     </w:p>
     <w:p>
-      <w:pPr>
-        <w:ind w:left="-851"/>
-      </w:pPr>
       <w:r>
         <w:drawing>
-          <wp:inline distT="0" distB="0" distL="0" distR="0" wp14:anchorId="6C28AF43" wp14:editId="7E64D2A1">
-            <wp:extent cx="6333195" cy="6634066"/>
-            <wp:effectExtent l="0" t="0" r="0" b="0"/>
-            <wp:docPr id="227118888" name="Imagen 1" descr="Interfaz de usuario gráfica, Tabla&#10;&#10;El contenido generado por IA puede ser incorrecto."/>
+          <wp:inline distT="0" distB="0" distL="0" distR="0" wp14:anchorId="651FBD86" wp14:editId="7E5A5AEC">
+            <wp:extent cx="5400040" cy="5368290"/>
+            <wp:effectExtent l="0" t="0" r="0" b="3810"/>
+            <wp:docPr id="307258159" name="Imagen 1" descr="Interfaz de usuario gráfica, Tabla&#10;&#10;El contenido generado por IA puede ser incorrecto."/>
             <wp:cNvGraphicFramePr>
               <a:graphicFrameLocks xmlns:a="http://schemas.openxmlformats.org/drawingml/2006/main" noChangeAspect="1"/>
             </wp:cNvGraphicFramePr>
@@ -136,7 +133,7 @@
               <a:graphicData uri="http://schemas.openxmlformats.org/drawingml/2006/picture">
                 <pic:pic xmlns:pic="http://schemas.openxmlformats.org/drawingml/2006/picture">
                   <pic:nvPicPr>
-                    <pic:cNvPr id="227118888" name="Imagen 1" descr="Interfaz de usuario gráfica, Tabla&#10;&#10;El contenido generado por IA puede ser incorrecto."/>
+                    <pic:cNvPr id="307258159" name="Imagen 1" descr="Interfaz de usuario gráfica, Tabla&#10;&#10;El contenido generado por IA puede ser incorrecto."/>
                     <pic:cNvPicPr/>
                   </pic:nvPicPr>
                   <pic:blipFill>
@@ -148,7 +145,7 @@
                   <pic:spPr>
                     <a:xfrm>
                       <a:off x="0" y="0"/>
-                      <a:ext cx="6338929" cy="6640073"/>
+                      <a:ext cx="5400040" cy="5368290"/>
                     </a:xfrm>
                     <a:prstGeom prst="rect">
                       <a:avLst/>

</xml_diff>

<commit_message>
Cambios menores, ajustes en endpoints
</commit_message>
<xml_diff>
--- a/DOCS/Etapa 3 - Implementación.docx
+++ b/DOCS/Etapa 3 - Implementación.docx
@@ -120,12 +120,15 @@
       </w:r>
     </w:p>
     <w:p>
+      <w:pPr>
+        <w:ind w:hanging="993"/>
+      </w:pPr>
       <w:r>
         <w:drawing>
-          <wp:inline distT="0" distB="0" distL="0" distR="0" wp14:anchorId="651FBD86" wp14:editId="7E5A5AEC">
-            <wp:extent cx="5400040" cy="5368290"/>
-            <wp:effectExtent l="0" t="0" r="0" b="3810"/>
-            <wp:docPr id="307258159" name="Imagen 1" descr="Interfaz de usuario gráfica, Tabla&#10;&#10;El contenido generado por IA puede ser incorrecto."/>
+          <wp:inline distT="0" distB="0" distL="0" distR="0" wp14:anchorId="2A83AC37" wp14:editId="0B35AC0A">
+            <wp:extent cx="6636057" cy="7165911"/>
+            <wp:effectExtent l="0" t="0" r="0" b="0"/>
+            <wp:docPr id="1083980854" name="Imagen 1" descr="Tabla&#10;&#10;El contenido generado por IA puede ser incorrecto."/>
             <wp:cNvGraphicFramePr>
               <a:graphicFrameLocks xmlns:a="http://schemas.openxmlformats.org/drawingml/2006/main" noChangeAspect="1"/>
             </wp:cNvGraphicFramePr>
@@ -133,7 +136,7 @@
               <a:graphicData uri="http://schemas.openxmlformats.org/drawingml/2006/picture">
                 <pic:pic xmlns:pic="http://schemas.openxmlformats.org/drawingml/2006/picture">
                   <pic:nvPicPr>
-                    <pic:cNvPr id="307258159" name="Imagen 1" descr="Interfaz de usuario gráfica, Tabla&#10;&#10;El contenido generado por IA puede ser incorrecto."/>
+                    <pic:cNvPr id="1083980854" name="Imagen 1" descr="Tabla&#10;&#10;El contenido generado por IA puede ser incorrecto."/>
                     <pic:cNvPicPr/>
                   </pic:nvPicPr>
                   <pic:blipFill>
@@ -145,7 +148,55 @@
                   <pic:spPr>
                     <a:xfrm>
                       <a:off x="0" y="0"/>
-                      <a:ext cx="5400040" cy="5368290"/>
+                      <a:ext cx="6644707" cy="7175252"/>
+                    </a:xfrm>
+                    <a:prstGeom prst="rect">
+                      <a:avLst/>
+                    </a:prstGeom>
+                  </pic:spPr>
+                </pic:pic>
+              </a:graphicData>
+            </a:graphic>
+          </wp:inline>
+        </w:drawing>
+      </w:r>
+    </w:p>
+    <w:p>
+      <w:pPr>
+        <w:ind w:hanging="993"/>
+      </w:pPr>
+    </w:p>
+    <w:p>
+      <w:pPr>
+        <w:ind w:hanging="993"/>
+      </w:pPr>
+      <w:r>
+        <w:lastRenderedPageBreak/>
+        <w:drawing>
+          <wp:inline distT="0" distB="0" distL="0" distR="0" wp14:anchorId="09072089" wp14:editId="0E22893C">
+            <wp:extent cx="9866358" cy="5307924"/>
+            <wp:effectExtent l="0" t="6667" r="0" b="0"/>
+            <wp:docPr id="466773539" name="Imagen 1" descr="Diagrama&#10;&#10;El contenido generado por IA puede ser incorrecto."/>
+            <wp:cNvGraphicFramePr>
+              <a:graphicFrameLocks xmlns:a="http://schemas.openxmlformats.org/drawingml/2006/main" noChangeAspect="1"/>
+            </wp:cNvGraphicFramePr>
+            <a:graphic xmlns:a="http://schemas.openxmlformats.org/drawingml/2006/main">
+              <a:graphicData uri="http://schemas.openxmlformats.org/drawingml/2006/picture">
+                <pic:pic xmlns:pic="http://schemas.openxmlformats.org/drawingml/2006/picture">
+                  <pic:nvPicPr>
+                    <pic:cNvPr id="466773539" name="Imagen 1" descr="Diagrama&#10;&#10;El contenido generado por IA puede ser incorrecto."/>
+                    <pic:cNvPicPr/>
+                  </pic:nvPicPr>
+                  <pic:blipFill>
+                    <a:blip r:embed="rId7"/>
+                    <a:stretch>
+                      <a:fillRect/>
+                    </a:stretch>
+                  </pic:blipFill>
+                  <pic:spPr>
+                    <a:xfrm rot="5400000">
+                      <a:off x="0" y="0"/>
+                      <a:ext cx="9886119" cy="5318555"/>
                     </a:xfrm>
                     <a:prstGeom prst="rect">
                       <a:avLst/>

</xml_diff>